<commit_message>
Data availability statement in Cover letter
</commit_message>
<xml_diff>
--- a/Revision_PLOS/Revision2/Borowicz_etal_CoverLetter.docx
+++ b/Revision_PLOS/Revision2/Borowicz_etal_CoverLetter.docx
@@ -178,25 +178,18 @@
           <w:i/>
         </w:rPr>
         <w:tab/>
-        <w:t xml:space="preserve">    </w:t>
-      </w:r>
-      <w:r>
-        <w:rPr>
-          <w:rFonts w:ascii="Times New Roman" w:hAnsi="Times New Roman" w:cs="Times New Roman"/>
-        </w:rPr>
-        <w:t>23</w:t>
+      </w:r>
+      <w:r>
+        <w:rPr>
+          <w:rFonts w:ascii="Times New Roman" w:hAnsi="Times New Roman" w:cs="Times New Roman"/>
+        </w:rPr>
+        <w:t>13 Aug</w:t>
       </w:r>
       <w:r>
         <w:rPr>
           <w:rFonts w:ascii="Times New Roman" w:hAnsi="Times New Roman" w:cs="Times New Roman"/>
         </w:rPr>
         <w:t xml:space="preserve"> </w:t>
-      </w:r>
-      <w:r>
-        <w:rPr>
-          <w:rFonts w:ascii="Times New Roman" w:hAnsi="Times New Roman" w:cs="Times New Roman"/>
-        </w:rPr>
-        <w:t xml:space="preserve">July </w:t>
       </w:r>
       <w:r>
         <w:rPr>
@@ -321,39 +314,13 @@
         <w:rPr>
           <w:rFonts w:ascii="Times New Roman" w:hAnsi="Times New Roman" w:cs="Times New Roman"/>
         </w:rPr>
-        <w:t>, updated two figures, and added a supplement.</w:t>
-      </w:r>
-      <w:r>
-        <w:rPr>
-          <w:rFonts w:ascii="Times New Roman" w:hAnsi="Times New Roman" w:cs="Times New Roman"/>
-        </w:rPr>
-        <w:t xml:space="preserve"> As requested by the Journal, we have addressed questions about figures and data in the </w:t>
-      </w:r>
-      <w:r>
-        <w:rPr>
-          <w:rFonts w:ascii="Times New Roman" w:hAnsi="Times New Roman" w:cs="Times New Roman"/>
-          <w:i/>
-        </w:rPr>
-        <w:t>Data Availability</w:t>
-      </w:r>
-      <w:r>
-        <w:rPr>
-          <w:rFonts w:ascii="Times New Roman" w:hAnsi="Times New Roman" w:cs="Times New Roman"/>
-        </w:rPr>
-        <w:t xml:space="preserve"> and </w:t>
-      </w:r>
-      <w:r>
-        <w:rPr>
-          <w:rFonts w:ascii="Times New Roman" w:hAnsi="Times New Roman" w:cs="Times New Roman"/>
-          <w:i/>
-        </w:rPr>
-        <w:t>Copyrighted Figures</w:t>
-      </w:r>
-      <w:r>
-        <w:rPr>
-          <w:rFonts w:ascii="Times New Roman" w:hAnsi="Times New Roman" w:cs="Times New Roman"/>
-        </w:rPr>
-        <w:t xml:space="preserve"> sections of the submission.</w:t>
+        <w:t>, updated two figures, and added a supplement</w:t>
+      </w:r>
+      <w:r>
+        <w:rPr>
+          <w:rFonts w:ascii="Times New Roman" w:hAnsi="Times New Roman" w:cs="Times New Roman"/>
+        </w:rPr>
+        <w:t>. We also confirm the accuracy of this statement:</w:t>
       </w:r>
     </w:p>
     <w:p>
@@ -361,49 +328,63 @@
         <w:spacing w:line="276" w:lineRule="auto"/>
         <w:rPr>
           <w:rFonts w:ascii="Times New Roman" w:hAnsi="Times New Roman" w:cs="Times New Roman"/>
+          <w:sz w:val="18"/>
         </w:rPr>
       </w:pPr>
       <w:r>
         <w:rPr>
           <w:rFonts w:ascii="Times New Roman" w:hAnsi="Times New Roman" w:cs="Times New Roman"/>
-        </w:rPr>
-        <w:t xml:space="preserve">One of the Reviewer’s chief concerns is that, as a new application, this method must be compared to previous methods. We have added SVM approaches now which we hope will satisfy this concern. Importantly however, the field of marine </w:t>
-      </w:r>
-      <w:r>
-        <w:rPr>
-          <w:rFonts w:ascii="Times New Roman" w:hAnsi="Times New Roman" w:cs="Times New Roman"/>
-        </w:rPr>
-        <w:t>mammal biology</w:t>
-      </w:r>
-      <w:r>
-        <w:rPr>
-          <w:rFonts w:ascii="Times New Roman" w:hAnsi="Times New Roman" w:cs="Times New Roman"/>
-        </w:rPr>
-        <w:t xml:space="preserve"> relies almost exclusively on visual field surveys</w:t>
-      </w:r>
-      <w:r>
-        <w:rPr>
-          <w:rFonts w:ascii="Times New Roman" w:hAnsi="Times New Roman" w:cs="Times New Roman"/>
-        </w:rPr>
-        <w:t>.</w:t>
-      </w:r>
-      <w:r>
-        <w:rPr>
-          <w:rFonts w:ascii="Times New Roman" w:hAnsi="Times New Roman" w:cs="Times New Roman"/>
-        </w:rPr>
-        <w:t xml:space="preserve"> </w:t>
-      </w:r>
-      <w:r>
-        <w:rPr>
-          <w:rFonts w:ascii="Times New Roman" w:hAnsi="Times New Roman" w:cs="Times New Roman"/>
-        </w:rPr>
-        <w:t>These</w:t>
-      </w:r>
-      <w:r>
-        <w:rPr>
-          <w:rFonts w:ascii="Times New Roman" w:hAnsi="Times New Roman" w:cs="Times New Roman"/>
-        </w:rPr>
-        <w:t xml:space="preserve"> are not readily comparable to this method as they are conducted in transects and sample the surface population of individuals as opposed to this approach, which can detect individuals over a vast expanse of ocean. Moreover, we do not intend it as a replacement of these field surveys but rather a means of improving, augmenting, or supplementing them in a field with typically high-cost field work and limited funding. We have included extensive discussion of this in the Introduction and Discussion and hope that, combined with our inclusion of further classification methods, this will ameliorate any remaining concerns about the comparability of this method.</w:t>
+          <w:sz w:val="18"/>
+        </w:rPr>
+        <w:t>“</w:t>
+      </w:r>
+      <w:r>
+        <w:rPr>
+          <w:rFonts w:ascii="Times New Roman" w:hAnsi="Times New Roman" w:cs="Times New Roman"/>
+          <w:sz w:val="18"/>
+        </w:rPr>
+        <w:t xml:space="preserve">All relevant data are within the manuscript and Supporting Information </w:t>
+      </w:r>
+      <w:proofErr w:type="spellStart"/>
+      <w:proofErr w:type="gramStart"/>
+      <w:r>
+        <w:rPr>
+          <w:rFonts w:ascii="Times New Roman" w:hAnsi="Times New Roman" w:cs="Times New Roman"/>
+          <w:sz w:val="18"/>
+        </w:rPr>
+        <w:t>files.Satellite</w:t>
+      </w:r>
+      <w:proofErr w:type="spellEnd"/>
+      <w:proofErr w:type="gramEnd"/>
+      <w:r>
+        <w:rPr>
+          <w:rFonts w:ascii="Times New Roman" w:hAnsi="Times New Roman" w:cs="Times New Roman"/>
+          <w:sz w:val="18"/>
+        </w:rPr>
+        <w:t xml:space="preserve"> imagery is licensed from Digital Globe and cannot be distributed by the authors, but can be acquired directly from Digital Globe (https://www.digitalglobe.com/). All </w:t>
+      </w:r>
+      <w:proofErr w:type="spellStart"/>
+      <w:r>
+        <w:rPr>
+          <w:rFonts w:ascii="Times New Roman" w:hAnsi="Times New Roman" w:cs="Times New Roman"/>
+          <w:sz w:val="18"/>
+        </w:rPr>
+        <w:t>downsampled</w:t>
+      </w:r>
+      <w:proofErr w:type="spellEnd"/>
+      <w:r>
+        <w:rPr>
+          <w:rFonts w:ascii="Times New Roman" w:hAnsi="Times New Roman" w:cs="Times New Roman"/>
+          <w:sz w:val="18"/>
+        </w:rPr>
+        <w:t xml:space="preserve"> aerial imagery and scripts are available on GitHub (DOI: 10.5281/zenodo.3356970). S9 File, S10 File, and S11 File include the data required to reproduce plots and the statistics cited</w:t>
+      </w:r>
+      <w:r>
+        <w:rPr>
+          <w:rFonts w:ascii="Times New Roman" w:hAnsi="Times New Roman" w:cs="Times New Roman"/>
+          <w:sz w:val="18"/>
+        </w:rPr>
+        <w:t>”</w:t>
       </w:r>
     </w:p>
     <w:p>
@@ -417,37 +398,43 @@
         <w:rPr>
           <w:rFonts w:ascii="Times New Roman" w:hAnsi="Times New Roman" w:cs="Times New Roman"/>
         </w:rPr>
-        <w:t xml:space="preserve">We are grateful for </w:t>
-      </w:r>
-      <w:r>
-        <w:rPr>
-          <w:rFonts w:ascii="Times New Roman" w:hAnsi="Times New Roman" w:cs="Times New Roman"/>
-        </w:rPr>
-        <w:t>the</w:t>
-      </w:r>
-      <w:r>
-        <w:rPr>
-          <w:rFonts w:ascii="Times New Roman" w:hAnsi="Times New Roman" w:cs="Times New Roman"/>
-        </w:rPr>
-        <w:t xml:space="preserve"> comments </w:t>
-      </w:r>
-      <w:r>
-        <w:rPr>
-          <w:rFonts w:ascii="Times New Roman" w:hAnsi="Times New Roman" w:cs="Times New Roman"/>
-        </w:rPr>
-        <w:t xml:space="preserve">from Reviewer 4 </w:t>
-      </w:r>
-      <w:r>
-        <w:rPr>
-          <w:rFonts w:ascii="Times New Roman" w:hAnsi="Times New Roman" w:cs="Times New Roman"/>
-        </w:rPr>
-        <w:t xml:space="preserve">and believe this manuscript </w:t>
-      </w:r>
-      <w:r>
-        <w:rPr>
-          <w:rFonts w:ascii="Times New Roman" w:hAnsi="Times New Roman" w:cs="Times New Roman"/>
-        </w:rPr>
-        <w:t>addresses all the remaining concerns.</w:t>
+        <w:t xml:space="preserve">One of the Reviewer’s chief concerns is that, as a new application, this method must be compared to previous methods. We have added SVM approaches now which we hope will satisfy this concern. Importantly however, the field of marine </w:t>
+      </w:r>
+      <w:r>
+        <w:rPr>
+          <w:rFonts w:ascii="Times New Roman" w:hAnsi="Times New Roman" w:cs="Times New Roman"/>
+        </w:rPr>
+        <w:t>mammal biology</w:t>
+      </w:r>
+      <w:r>
+        <w:rPr>
+          <w:rFonts w:ascii="Times New Roman" w:hAnsi="Times New Roman" w:cs="Times New Roman"/>
+        </w:rPr>
+        <w:t xml:space="preserve"> relies almost exclusively on visual field surveys</w:t>
+      </w:r>
+      <w:r>
+        <w:rPr>
+          <w:rFonts w:ascii="Times New Roman" w:hAnsi="Times New Roman" w:cs="Times New Roman"/>
+        </w:rPr>
+        <w:t>.</w:t>
+      </w:r>
+      <w:r>
+        <w:rPr>
+          <w:rFonts w:ascii="Times New Roman" w:hAnsi="Times New Roman" w:cs="Times New Roman"/>
+        </w:rPr>
+        <w:t xml:space="preserve"> </w:t>
+      </w:r>
+      <w:r>
+        <w:rPr>
+          <w:rFonts w:ascii="Times New Roman" w:hAnsi="Times New Roman" w:cs="Times New Roman"/>
+        </w:rPr>
+        <w:t>These</w:t>
+      </w:r>
+      <w:r>
+        <w:rPr>
+          <w:rFonts w:ascii="Times New Roman" w:hAnsi="Times New Roman" w:cs="Times New Roman"/>
+        </w:rPr>
+        <w:t xml:space="preserve"> are not readily comparable to this method as they are conducted in transects and sample the surface population of individuals as opposed to this approach, which can detect individuals over a vast expanse of ocean. Moreover, we do not intend it as a replacement of these field surveys but rather a means of improving, augmenting, or supplementing them in a field with typically high-cost field work and limited funding. We have included extensive discussion of this in the Introduction and Discussion and hope that, combined with our inclusion of further classification methods, this will ameliorate any remaining concerns about the comparability of this method.</w:t>
       </w:r>
     </w:p>
     <w:p>
@@ -461,58 +448,100 @@
         <w:rPr>
           <w:rFonts w:ascii="Times New Roman" w:hAnsi="Times New Roman" w:cs="Times New Roman"/>
         </w:rPr>
-        <w:t>The manuscript is now 2</w:t>
-      </w:r>
-      <w:r>
-        <w:rPr>
-          <w:rFonts w:ascii="Times New Roman" w:hAnsi="Times New Roman" w:cs="Times New Roman"/>
-        </w:rPr>
-        <w:t>6</w:t>
-      </w:r>
-      <w:r>
-        <w:rPr>
-          <w:rFonts w:ascii="Times New Roman" w:hAnsi="Times New Roman" w:cs="Times New Roman"/>
-        </w:rPr>
-        <w:t xml:space="preserve"> pages in length, with </w:t>
-      </w:r>
-      <w:r>
-        <w:rPr>
-          <w:rFonts w:ascii="Times New Roman" w:hAnsi="Times New Roman" w:cs="Times New Roman"/>
-        </w:rPr>
-        <w:t>4935</w:t>
-      </w:r>
-      <w:r>
-        <w:rPr>
-          <w:rFonts w:ascii="Times New Roman" w:hAnsi="Times New Roman" w:cs="Times New Roman"/>
-        </w:rPr>
-        <w:t xml:space="preserve"> words of body text, </w:t>
-      </w:r>
-      <w:r>
-        <w:rPr>
-          <w:rFonts w:ascii="Times New Roman" w:hAnsi="Times New Roman" w:cs="Times New Roman"/>
-        </w:rPr>
-        <w:t>185</w:t>
-      </w:r>
-      <w:r>
-        <w:rPr>
-          <w:rFonts w:ascii="Times New Roman" w:hAnsi="Times New Roman" w:cs="Times New Roman"/>
-        </w:rPr>
-        <w:t xml:space="preserve"> words of abstract, and includes 3 tables, 5 figures, and </w:t>
-      </w:r>
-      <w:r>
-        <w:rPr>
-          <w:rFonts w:ascii="Times New Roman" w:hAnsi="Times New Roman" w:cs="Times New Roman"/>
-        </w:rPr>
-        <w:t>5</w:t>
-      </w:r>
-      <w:r>
-        <w:rPr>
-          <w:rFonts w:ascii="Times New Roman" w:hAnsi="Times New Roman" w:cs="Times New Roman"/>
-        </w:rPr>
-        <w:t>6</w:t>
+        <w:t xml:space="preserve">We are grateful for </w:t>
+      </w:r>
+      <w:r>
+        <w:rPr>
+          <w:rFonts w:ascii="Times New Roman" w:hAnsi="Times New Roman" w:cs="Times New Roman"/>
+        </w:rPr>
+        <w:t>the</w:t>
+      </w:r>
+      <w:r>
+        <w:rPr>
+          <w:rFonts w:ascii="Times New Roman" w:hAnsi="Times New Roman" w:cs="Times New Roman"/>
+        </w:rPr>
+        <w:t xml:space="preserve"> comments </w:t>
+      </w:r>
+      <w:r>
+        <w:rPr>
+          <w:rFonts w:ascii="Times New Roman" w:hAnsi="Times New Roman" w:cs="Times New Roman"/>
+        </w:rPr>
+        <w:t xml:space="preserve">from Reviewer 4 </w:t>
+      </w:r>
+      <w:r>
+        <w:rPr>
+          <w:rFonts w:ascii="Times New Roman" w:hAnsi="Times New Roman" w:cs="Times New Roman"/>
+        </w:rPr>
+        <w:t xml:space="preserve">and believe this manuscript </w:t>
+      </w:r>
+      <w:r>
+        <w:rPr>
+          <w:rFonts w:ascii="Times New Roman" w:hAnsi="Times New Roman" w:cs="Times New Roman"/>
+        </w:rPr>
+        <w:t>addresses all the remaining concerns.</w:t>
+      </w:r>
+      <w:r>
+        <w:rPr>
+          <w:rFonts w:ascii="Times New Roman" w:hAnsi="Times New Roman" w:cs="Times New Roman"/>
+        </w:rPr>
+        <w:t xml:space="preserve"> </w:t>
       </w:r>
       <w:bookmarkStart w:id="0" w:name="_GoBack"/>
       <w:bookmarkEnd w:id="0"/>
+      <w:r>
+        <w:rPr>
+          <w:rFonts w:ascii="Times New Roman" w:hAnsi="Times New Roman" w:cs="Times New Roman"/>
+        </w:rPr>
+        <w:t>The manuscript is now 2</w:t>
+      </w:r>
+      <w:r>
+        <w:rPr>
+          <w:rFonts w:ascii="Times New Roman" w:hAnsi="Times New Roman" w:cs="Times New Roman"/>
+        </w:rPr>
+        <w:t>6</w:t>
+      </w:r>
+      <w:r>
+        <w:rPr>
+          <w:rFonts w:ascii="Times New Roman" w:hAnsi="Times New Roman" w:cs="Times New Roman"/>
+        </w:rPr>
+        <w:t xml:space="preserve"> pages in length, with </w:t>
+      </w:r>
+      <w:r>
+        <w:rPr>
+          <w:rFonts w:ascii="Times New Roman" w:hAnsi="Times New Roman" w:cs="Times New Roman"/>
+        </w:rPr>
+        <w:t>4935</w:t>
+      </w:r>
+      <w:r>
+        <w:rPr>
+          <w:rFonts w:ascii="Times New Roman" w:hAnsi="Times New Roman" w:cs="Times New Roman"/>
+        </w:rPr>
+        <w:t xml:space="preserve"> words of body text, </w:t>
+      </w:r>
+      <w:r>
+        <w:rPr>
+          <w:rFonts w:ascii="Times New Roman" w:hAnsi="Times New Roman" w:cs="Times New Roman"/>
+        </w:rPr>
+        <w:t>185</w:t>
+      </w:r>
+      <w:r>
+        <w:rPr>
+          <w:rFonts w:ascii="Times New Roman" w:hAnsi="Times New Roman" w:cs="Times New Roman"/>
+        </w:rPr>
+        <w:t xml:space="preserve"> words of abstract, and includes 3 tables, 5 figures, and </w:t>
+      </w:r>
+      <w:r>
+        <w:rPr>
+          <w:rFonts w:ascii="Times New Roman" w:hAnsi="Times New Roman" w:cs="Times New Roman"/>
+        </w:rPr>
+        <w:t>5</w:t>
+      </w:r>
+      <w:r>
+        <w:rPr>
+          <w:rFonts w:ascii="Times New Roman" w:hAnsi="Times New Roman" w:cs="Times New Roman"/>
+        </w:rPr>
+        <w:t>6</w:t>
+      </w:r>
       <w:r>
         <w:rPr>
           <w:rFonts w:ascii="Times New Roman" w:hAnsi="Times New Roman" w:cs="Times New Roman"/>

</xml_diff>